<commit_message>
updated the planning document
</commit_message>
<xml_diff>
--- a/notes.docx
+++ b/notes.docx
@@ -35,18 +35,6 @@
         </w:numPr>
       </w:pPr>
       <w:r>
-        <w:t>user can place marker on map</w:t>
-      </w:r>
-    </w:p>
-    <w:p>
-      <w:pPr>
-        <w:pStyle w:val="ListParagraph"/>
-        <w:numPr>
-          <w:ilvl w:val="2"/>
-          <w:numId w:val="1"/>
-        </w:numPr>
-      </w:pPr>
-      <w:r>
         <w:t xml:space="preserve">user can type in address </w:t>
       </w:r>
     </w:p>
@@ -59,10 +47,7 @@
         </w:numPr>
       </w:pPr>
       <w:r>
-        <w:t>autocompletion</w:t>
-      </w:r>
-      <w:r>
-        <w:t xml:space="preserve"> </w:t>
+        <w:t xml:space="preserve">autocompletion </w:t>
       </w:r>
       <w:r>
         <w:t xml:space="preserve">locations </w:t>
@@ -175,6 +160,18 @@
       </w:pPr>
       <w:r>
         <w:t xml:space="preserve">will show details about the place and google link </w:t>
+      </w:r>
+    </w:p>
+    <w:p>
+      <w:pPr>
+        <w:pStyle w:val="ListParagraph"/>
+        <w:numPr>
+          <w:ilvl w:val="1"/>
+          <w:numId w:val="1"/>
+        </w:numPr>
+      </w:pPr>
+      <w:r>
+        <w:t>user can measure distance between two places</w:t>
       </w:r>
       <w:r>
         <w:br/>
@@ -321,7 +318,7 @@
           <w:numId w:val="1"/>
         </w:numPr>
       </w:pPr>
-      <w:hyperlink r:id="rId9" w:history="1">
+      <w:hyperlink r:id="rId9" w:anchor="styles" w:history="1">
         <w:r>
           <w:rPr>
             <w:rStyle w:val="Hyperlink"/>
@@ -353,7 +350,7 @@
           <w:numId w:val="1"/>
         </w:numPr>
       </w:pPr>
-      <w:hyperlink r:id="rId10" w:history="1">
+      <w:hyperlink r:id="rId10" w:anchor="isochrone" w:history="1">
         <w:r>
           <w:rPr>
             <w:rStyle w:val="Hyperlink"/>
@@ -376,6 +373,18 @@
       <w:r>
         <w:t xml:space="preserve">MEAN stack </w:t>
       </w:r>
+    </w:p>
+    <w:p>
+      <w:pPr>
+        <w:pStyle w:val="ListParagraph"/>
+        <w:numPr>
+          <w:ilvl w:val="1"/>
+          <w:numId w:val="1"/>
+        </w:numPr>
+      </w:pPr>
+      <w:r>
+        <w:t>webpack</w:t>
+      </w:r>
       <w:r>
         <w:br/>
       </w:r>
@@ -494,7 +503,7 @@
         </w:numPr>
       </w:pPr>
       <w:r>
-        <w:t>by click and dropping</w:t>
+        <w:t>typing address into search bar</w:t>
       </w:r>
     </w:p>
     <w:p>
@@ -506,7 +515,19 @@
         </w:numPr>
       </w:pPr>
       <w:r>
-        <w:t>random color is assigned to marker</w:t>
+        <w:t xml:space="preserve">can choose the color of the marker </w:t>
+      </w:r>
+    </w:p>
+    <w:p>
+      <w:pPr>
+        <w:pStyle w:val="ListParagraph"/>
+        <w:numPr>
+          <w:ilvl w:val="0"/>
+          <w:numId w:val="2"/>
+        </w:numPr>
+      </w:pPr>
+      <w:r>
+        <w:t xml:space="preserve">user can move marker </w:t>
       </w:r>
     </w:p>
     <w:p>
@@ -518,7 +539,46 @@
         </w:numPr>
       </w:pPr>
       <w:r>
-        <w:t>typing address into search bar</w:t>
+        <w:t>by changing location in addres</w:t>
+      </w:r>
+      <w:r>
+        <w:t>s</w:t>
+      </w:r>
+      <w:r>
+        <w:t xml:space="preserve"> bar </w:t>
+      </w:r>
+      <w:r>
+        <w:t xml:space="preserve"> </w:t>
+      </w:r>
+      <w:r>
+        <w:t xml:space="preserve"> </w:t>
+      </w:r>
+    </w:p>
+    <w:p/>
+    <w:p/>
+    <w:p/>
+    <w:p>
+      <w:pPr>
+        <w:pStyle w:val="ListParagraph"/>
+        <w:numPr>
+          <w:ilvl w:val="0"/>
+          <w:numId w:val="1"/>
+        </w:numPr>
+      </w:pPr>
+      <w:r>
+        <w:t xml:space="preserve">Data Model </w:t>
+      </w:r>
+    </w:p>
+    <w:p>
+      <w:pPr>
+        <w:pStyle w:val="ListParagraph"/>
+        <w:numPr>
+          <w:ilvl w:val="1"/>
+          <w:numId w:val="1"/>
+        </w:numPr>
+      </w:pPr>
+      <w:r>
+        <w:t xml:space="preserve">Restaurant and recreational locations </w:t>
       </w:r>
     </w:p>
     <w:p>
@@ -526,23 +586,126 @@
         <w:pStyle w:val="ListParagraph"/>
         <w:numPr>
           <w:ilvl w:val="2"/>
-          <w:numId w:val="2"/>
-        </w:numPr>
-      </w:pPr>
-      <w:r>
-        <w:t xml:space="preserve">can choose the color of the marker </w:t>
-      </w:r>
-    </w:p>
+          <w:numId w:val="1"/>
+        </w:numPr>
+      </w:pPr>
+      <w:r>
+        <w:t xml:space="preserve">id </w:t>
+      </w:r>
+    </w:p>
+    <w:p>
+      <w:pPr>
+        <w:pStyle w:val="ListParagraph"/>
+        <w:numPr>
+          <w:ilvl w:val="2"/>
+          <w:numId w:val="1"/>
+        </w:numPr>
+      </w:pPr>
+      <w:r>
+        <w:t>name</w:t>
+      </w:r>
+    </w:p>
+    <w:p>
+      <w:pPr>
+        <w:pStyle w:val="ListParagraph"/>
+        <w:numPr>
+          <w:ilvl w:val="2"/>
+          <w:numId w:val="1"/>
+        </w:numPr>
+      </w:pPr>
+      <w:proofErr w:type="spellStart"/>
+      <w:r>
+        <w:t>naics_code</w:t>
+      </w:r>
+      <w:proofErr w:type="spellEnd"/>
+    </w:p>
+    <w:p>
+      <w:pPr>
+        <w:pStyle w:val="ListParagraph"/>
+        <w:numPr>
+          <w:ilvl w:val="2"/>
+          <w:numId w:val="1"/>
+        </w:numPr>
+      </w:pPr>
+      <w:proofErr w:type="spellStart"/>
+      <w:r>
+        <w:t>web_address</w:t>
+      </w:r>
+      <w:proofErr w:type="spellEnd"/>
+    </w:p>
+    <w:p>
+      <w:pPr>
+        <w:pStyle w:val="ListParagraph"/>
+        <w:numPr>
+          <w:ilvl w:val="2"/>
+          <w:numId w:val="1"/>
+        </w:numPr>
+      </w:pPr>
+      <w:r>
+        <w:t>address</w:t>
+      </w:r>
+    </w:p>
+    <w:p>
+      <w:pPr>
+        <w:pStyle w:val="ListParagraph"/>
+        <w:numPr>
+          <w:ilvl w:val="2"/>
+          <w:numId w:val="1"/>
+        </w:numPr>
+      </w:pPr>
+      <w:r>
+        <w:t>location (</w:t>
+      </w:r>
+      <w:proofErr w:type="spellStart"/>
+      <w:r>
+        <w:t>geojson</w:t>
+      </w:r>
+      <w:proofErr w:type="spellEnd"/>
+      <w:r>
+        <w:t>)</w:t>
+      </w:r>
+    </w:p>
+    <w:p/>
     <w:p>
       <w:pPr>
         <w:pStyle w:val="ListParagraph"/>
         <w:numPr>
           <w:ilvl w:val="0"/>
-          <w:numId w:val="2"/>
-        </w:numPr>
-      </w:pPr>
-      <w:r>
-        <w:t xml:space="preserve">user can move marker </w:t>
+          <w:numId w:val="1"/>
+        </w:numPr>
+      </w:pPr>
+      <w:r>
+        <w:t>I</w:t>
+      </w:r>
+      <w:r>
+        <w:t xml:space="preserve">ssues </w:t>
+      </w:r>
+    </w:p>
+    <w:p>
+      <w:pPr>
+        <w:pStyle w:val="ListParagraph"/>
+        <w:numPr>
+          <w:ilvl w:val="0"/>
+          <w:numId w:val="4"/>
+        </w:numPr>
+      </w:pPr>
+      <w:r>
+        <w:t xml:space="preserve">Set up development environment </w:t>
+      </w:r>
+    </w:p>
+    <w:p>
+      <w:pPr>
+        <w:pStyle w:val="ListParagraph"/>
+        <w:numPr>
+          <w:ilvl w:val="0"/>
+          <w:numId w:val="4"/>
+        </w:numPr>
+      </w:pPr>
+      <w:r>
+        <w:t>S</w:t>
+      </w:r>
+      <w:r>
+        <w:t>et up the credentials for external services/APIs</w:t>
       </w:r>
     </w:p>
     <w:p>
@@ -550,11 +713,11 @@
         <w:pStyle w:val="ListParagraph"/>
         <w:numPr>
           <w:ilvl w:val="1"/>
-          <w:numId w:val="2"/>
-        </w:numPr>
-      </w:pPr>
-      <w:r>
-        <w:t>by dragging</w:t>
+          <w:numId w:val="4"/>
+        </w:numPr>
+      </w:pPr>
+      <w:r>
+        <w:t>Google Places API</w:t>
       </w:r>
     </w:p>
     <w:p>
@@ -562,23 +725,156 @@
         <w:pStyle w:val="ListParagraph"/>
         <w:numPr>
           <w:ilvl w:val="1"/>
-          <w:numId w:val="2"/>
-        </w:numPr>
-      </w:pPr>
-      <w:r>
-        <w:t>by changing location in addres</w:t>
-      </w:r>
-      <w:r>
-        <w:t>s</w:t>
-      </w:r>
-      <w:r>
-        <w:t xml:space="preserve"> bar </w:t>
+          <w:numId w:val="4"/>
+        </w:numPr>
+      </w:pPr>
+      <w:proofErr w:type="spellStart"/>
+      <w:r>
+        <w:t>Mapbox</w:t>
+      </w:r>
+      <w:proofErr w:type="spellEnd"/>
+      <w:r>
+        <w:t xml:space="preserve"> API </w:t>
+      </w:r>
+    </w:p>
+    <w:p>
+      <w:pPr>
+        <w:pStyle w:val="ListParagraph"/>
+        <w:numPr>
+          <w:ilvl w:val="1"/>
+          <w:numId w:val="4"/>
+        </w:numPr>
+      </w:pPr>
+      <w:proofErr w:type="spellStart"/>
+      <w:r>
+        <w:t>Mapquest</w:t>
+      </w:r>
+      <w:proofErr w:type="spellEnd"/>
+      <w:r>
+        <w:t xml:space="preserve"> API</w:t>
+      </w:r>
+    </w:p>
+    <w:p>
+      <w:pPr>
+        <w:pStyle w:val="ListParagraph"/>
+        <w:numPr>
+          <w:ilvl w:val="0"/>
+          <w:numId w:val="4"/>
+        </w:numPr>
+      </w:pPr>
+      <w:r>
+        <w:t xml:space="preserve">Get the locations of restaurants/recreational in Mississauga </w:t>
+      </w:r>
+    </w:p>
+    <w:p>
+      <w:pPr>
+        <w:pStyle w:val="ListParagraph"/>
+        <w:numPr>
+          <w:ilvl w:val="0"/>
+          <w:numId w:val="4"/>
+        </w:numPr>
+      </w:pPr>
+      <w:r>
+        <w:t xml:space="preserve">Design the Wireframe </w:t>
+      </w:r>
+    </w:p>
+    <w:p>
+      <w:pPr>
+        <w:pStyle w:val="ListParagraph"/>
+        <w:numPr>
+          <w:ilvl w:val="0"/>
+          <w:numId w:val="4"/>
+        </w:numPr>
+      </w:pPr>
+      <w:r>
+        <w:t>Set up on MongoDB Atlas</w:t>
+      </w:r>
+    </w:p>
+    <w:p>
+      <w:pPr>
+        <w:pStyle w:val="ListParagraph"/>
+        <w:numPr>
+          <w:ilvl w:val="0"/>
+          <w:numId w:val="4"/>
+        </w:numPr>
+      </w:pPr>
+      <w:r>
+        <w:t>Implement the backend routes</w:t>
       </w:r>
       <w:r>
         <w:t xml:space="preserve"> </w:t>
       </w:r>
-      <w:r>
-        <w:t xml:space="preserve"> </w:t>
+    </w:p>
+    <w:p>
+      <w:pPr>
+        <w:pStyle w:val="ListParagraph"/>
+        <w:numPr>
+          <w:ilvl w:val="0"/>
+          <w:numId w:val="4"/>
+        </w:numPr>
+      </w:pPr>
+      <w:r>
+        <w:t xml:space="preserve">Test the backend routes </w:t>
+      </w:r>
+    </w:p>
+    <w:p>
+      <w:pPr>
+        <w:pStyle w:val="ListParagraph"/>
+        <w:numPr>
+          <w:ilvl w:val="0"/>
+          <w:numId w:val="4"/>
+        </w:numPr>
+      </w:pPr>
+      <w:r>
+        <w:t>Implement the backend DB</w:t>
+      </w:r>
+    </w:p>
+    <w:p>
+      <w:pPr>
+        <w:pStyle w:val="ListParagraph"/>
+        <w:numPr>
+          <w:ilvl w:val="0"/>
+          <w:numId w:val="4"/>
+        </w:numPr>
+      </w:pPr>
+      <w:r>
+        <w:t>Add location data to DB</w:t>
+      </w:r>
+    </w:p>
+    <w:p>
+      <w:pPr>
+        <w:pStyle w:val="ListParagraph"/>
+        <w:numPr>
+          <w:ilvl w:val="0"/>
+          <w:numId w:val="4"/>
+        </w:numPr>
+      </w:pPr>
+      <w:r>
+        <w:t>Test the backend DB</w:t>
+      </w:r>
+    </w:p>
+    <w:p>
+      <w:pPr>
+        <w:pStyle w:val="ListParagraph"/>
+        <w:numPr>
+          <w:ilvl w:val="0"/>
+          <w:numId w:val="4"/>
+        </w:numPr>
+      </w:pPr>
+      <w:r>
+        <w:t>Implement the frontend</w:t>
+      </w:r>
+    </w:p>
+    <w:p>
+      <w:pPr>
+        <w:pStyle w:val="ListParagraph"/>
+        <w:numPr>
+          <w:ilvl w:val="0"/>
+          <w:numId w:val="4"/>
+        </w:numPr>
+      </w:pPr>
+      <w:r>
+        <w:t xml:space="preserve">Interface the frontend and backend </w:t>
       </w:r>
     </w:p>
     <w:p/>
@@ -587,11 +883,11 @@
         <w:pStyle w:val="ListParagraph"/>
         <w:numPr>
           <w:ilvl w:val="0"/>
-          <w:numId w:val="1"/>
-        </w:numPr>
-      </w:pPr>
-      <w:r>
-        <w:t xml:space="preserve">Data Model </w:t>
+          <w:numId w:val="5"/>
+        </w:numPr>
+      </w:pPr>
+      <w:r>
+        <w:t xml:space="preserve">API endpoints </w:t>
       </w:r>
     </w:p>
     <w:p>
@@ -599,59 +895,45 @@
         <w:pStyle w:val="ListParagraph"/>
         <w:numPr>
           <w:ilvl w:val="1"/>
-          <w:numId w:val="1"/>
-        </w:numPr>
-      </w:pPr>
-      <w:r>
-        <w:t xml:space="preserve">Location </w:t>
-      </w:r>
-    </w:p>
-    <w:p>
-      <w:pPr>
-        <w:pStyle w:val="ListParagraph"/>
-        <w:numPr>
-          <w:ilvl w:val="2"/>
-          <w:numId w:val="1"/>
-        </w:numPr>
-      </w:pPr>
-      <w:r>
-        <w:t>id</w:t>
-      </w:r>
-    </w:p>
-    <w:p>
-      <w:pPr>
-        <w:pStyle w:val="ListParagraph"/>
-        <w:numPr>
-          <w:ilvl w:val="2"/>
-          <w:numId w:val="1"/>
-        </w:numPr>
-      </w:pPr>
-      <w:r>
-        <w:t>latitude</w:t>
-      </w:r>
-    </w:p>
-    <w:p>
-      <w:pPr>
-        <w:pStyle w:val="ListParagraph"/>
-        <w:numPr>
-          <w:ilvl w:val="2"/>
-          <w:numId w:val="1"/>
-        </w:numPr>
-      </w:pPr>
-      <w:r>
-        <w:t xml:space="preserve">longitude </w:t>
-      </w:r>
-    </w:p>
-    <w:p>
-      <w:pPr>
-        <w:pStyle w:val="ListParagraph"/>
-        <w:numPr>
-          <w:ilvl w:val="2"/>
-          <w:numId w:val="1"/>
-        </w:numPr>
-      </w:pPr>
-      <w:r>
-        <w:t>address</w:t>
+          <w:numId w:val="5"/>
+        </w:numPr>
+      </w:pPr>
+      <w:r>
+        <w:t>/</w:t>
+      </w:r>
+      <w:proofErr w:type="spellStart"/>
+      <w:r>
+        <w:t>api</w:t>
+      </w:r>
+      <w:proofErr w:type="spellEnd"/>
+      <w:r>
+        <w:t xml:space="preserve">/v1/locations – GET all locations </w:t>
+      </w:r>
+    </w:p>
+    <w:p>
+      <w:pPr>
+        <w:pStyle w:val="ListParagraph"/>
+        <w:numPr>
+          <w:ilvl w:val="1"/>
+          <w:numId w:val="5"/>
+        </w:numPr>
+      </w:pPr>
+      <w:r>
+        <w:t>/</w:t>
+      </w:r>
+      <w:proofErr w:type="spellStart"/>
+      <w:r>
+        <w:t>api</w:t>
+      </w:r>
+      <w:proofErr w:type="spellEnd"/>
+      <w:r>
+        <w:t>/v1/locations</w:t>
+      </w:r>
+      <w:r>
+        <w:t xml:space="preserve">/{coordinates} – GET locations in an area </w:t>
+      </w:r>
+      <w:r>
+        <w:t xml:space="preserve">by latitude and longitude </w:t>
       </w:r>
     </w:p>
     <w:sectPr>
@@ -818,6 +1100,121 @@
 <file path=word/numbering.xml><?xml version="1.0" encoding="utf-8"?>
 <w:numbering xmlns:wpc="http://schemas.microsoft.com/office/word/2010/wordprocessingCanvas" xmlns:cx="http://schemas.microsoft.com/office/drawing/2014/chartex" xmlns:cx1="http://schemas.microsoft.com/office/drawing/2015/9/8/chartex" xmlns:cx2="http://schemas.microsoft.com/office/drawing/2015/10/21/chartex" xmlns:cx3="http://schemas.microsoft.com/office/drawing/2016/5/9/chartex" xmlns:cx4="http://schemas.microsoft.com/office/drawing/2016/5/10/chartex" xmlns:cx5="http://schemas.microsoft.com/office/drawing/2016/5/11/chartex" xmlns:cx6="http://schemas.microsoft.com/office/drawing/2016/5/12/chartex" xmlns:cx7="http://schemas.microsoft.com/office/drawing/2016/5/13/chartex" xmlns:cx8="http://schemas.microsoft.com/office/drawing/2016/5/14/chartex" xmlns:mc="http://schemas.openxmlformats.org/markup-compatibility/2006" xmlns:aink="http://schemas.microsoft.com/office/drawing/2016/ink" xmlns:am3d="http://schemas.microsoft.com/office/drawing/2017/model3d" xmlns:o="urn:schemas-microsoft-com:office:office" xmlns:r="http://schemas.openxmlformats.org/officeDocument/2006/relationships" xmlns:m="http://schemas.openxmlformats.org/officeDocument/2006/math" xmlns:v="urn:schemas-microsoft-com:vml" xmlns:wp14="http://schemas.microsoft.com/office/word/2010/wordprocessingDrawing" xmlns:wp="http://schemas.openxmlformats.org/drawingml/2006/wordprocessingDrawing" xmlns:w10="urn:schemas-microsoft-com:office:word" xmlns:w="http://schemas.openxmlformats.org/wordprocessingml/2006/main" xmlns:w14="http://schemas.microsoft.com/office/word/2010/wordml" xmlns:w15="http://schemas.microsoft.com/office/word/2012/wordml" xmlns:w16cex="http://schemas.microsoft.com/office/word/2018/wordml/cex" xmlns:w16cid="http://schemas.microsoft.com/office/word/2016/wordml/cid" xmlns:w16="http://schemas.microsoft.com/office/word/2018/wordml" xmlns:w16se="http://schemas.microsoft.com/office/word/2015/wordml/symex" xmlns:wpg="http://schemas.microsoft.com/office/word/2010/wordprocessingGroup" xmlns:wpi="http://schemas.microsoft.com/office/word/2010/wordprocessingInk" xmlns:wne="http://schemas.microsoft.com/office/word/2006/wordml" xmlns:wps="http://schemas.microsoft.com/office/word/2010/wordprocessingShape" mc:Ignorable="w14 w15 w16se w16cid w16 w16cex wp14">
   <w:abstractNum w:abstractNumId="0" w15:restartNumberingAfterBreak="0">
+    <w:nsid w:val="319C74B8"/>
+    <w:multiLevelType w:val="hybridMultilevel"/>
+    <w:tmpl w:val="E4C871F0"/>
+    <w:lvl w:ilvl="0" w:tplc="434E7F06">
+      <w:start w:val="1"/>
+      <w:numFmt w:val="bullet"/>
+      <w:suff w:val="space"/>
+      <w:lvlText w:val=""/>
+      <w:lvlJc w:val="left"/>
+      <w:pPr>
+        <w:ind w:left="0" w:firstLine="0"/>
+      </w:pPr>
+      <w:rPr>
+        <w:rFonts w:ascii="Symbol" w:hAnsi="Symbol" w:hint="default"/>
+      </w:rPr>
+    </w:lvl>
+    <w:lvl w:ilvl="1" w:tplc="BEE86382">
+      <w:start w:val="1"/>
+      <w:numFmt w:val="bullet"/>
+      <w:suff w:val="space"/>
+      <w:lvlText w:val="o"/>
+      <w:lvlJc w:val="left"/>
+      <w:pPr>
+        <w:ind w:left="360" w:firstLine="0"/>
+      </w:pPr>
+      <w:rPr>
+        <w:rFonts w:ascii="Courier New" w:hAnsi="Courier New" w:hint="default"/>
+      </w:rPr>
+    </w:lvl>
+    <w:lvl w:ilvl="2" w:tplc="04090005" w:tentative="1">
+      <w:start w:val="1"/>
+      <w:numFmt w:val="bullet"/>
+      <w:lvlText w:val=""/>
+      <w:lvlJc w:val="left"/>
+      <w:pPr>
+        <w:ind w:left="2160" w:hanging="360"/>
+      </w:pPr>
+      <w:rPr>
+        <w:rFonts w:ascii="Wingdings" w:hAnsi="Wingdings" w:hint="default"/>
+      </w:rPr>
+    </w:lvl>
+    <w:lvl w:ilvl="3" w:tplc="04090001" w:tentative="1">
+      <w:start w:val="1"/>
+      <w:numFmt w:val="bullet"/>
+      <w:lvlText w:val=""/>
+      <w:lvlJc w:val="left"/>
+      <w:pPr>
+        <w:ind w:left="2880" w:hanging="360"/>
+      </w:pPr>
+      <w:rPr>
+        <w:rFonts w:ascii="Symbol" w:hAnsi="Symbol" w:hint="default"/>
+      </w:rPr>
+    </w:lvl>
+    <w:lvl w:ilvl="4" w:tplc="04090003" w:tentative="1">
+      <w:start w:val="1"/>
+      <w:numFmt w:val="bullet"/>
+      <w:lvlText w:val="o"/>
+      <w:lvlJc w:val="left"/>
+      <w:pPr>
+        <w:ind w:left="3600" w:hanging="360"/>
+      </w:pPr>
+      <w:rPr>
+        <w:rFonts w:ascii="Courier New" w:hAnsi="Courier New" w:cs="Courier New" w:hint="default"/>
+      </w:rPr>
+    </w:lvl>
+    <w:lvl w:ilvl="5" w:tplc="04090005" w:tentative="1">
+      <w:start w:val="1"/>
+      <w:numFmt w:val="bullet"/>
+      <w:lvlText w:val=""/>
+      <w:lvlJc w:val="left"/>
+      <w:pPr>
+        <w:ind w:left="4320" w:hanging="360"/>
+      </w:pPr>
+      <w:rPr>
+        <w:rFonts w:ascii="Wingdings" w:hAnsi="Wingdings" w:hint="default"/>
+      </w:rPr>
+    </w:lvl>
+    <w:lvl w:ilvl="6" w:tplc="04090001" w:tentative="1">
+      <w:start w:val="1"/>
+      <w:numFmt w:val="bullet"/>
+      <w:lvlText w:val=""/>
+      <w:lvlJc w:val="left"/>
+      <w:pPr>
+        <w:ind w:left="5040" w:hanging="360"/>
+      </w:pPr>
+      <w:rPr>
+        <w:rFonts w:ascii="Symbol" w:hAnsi="Symbol" w:hint="default"/>
+      </w:rPr>
+    </w:lvl>
+    <w:lvl w:ilvl="7" w:tplc="04090003" w:tentative="1">
+      <w:start w:val="1"/>
+      <w:numFmt w:val="bullet"/>
+      <w:lvlText w:val="o"/>
+      <w:lvlJc w:val="left"/>
+      <w:pPr>
+        <w:ind w:left="5760" w:hanging="360"/>
+      </w:pPr>
+      <w:rPr>
+        <w:rFonts w:ascii="Courier New" w:hAnsi="Courier New" w:cs="Courier New" w:hint="default"/>
+      </w:rPr>
+    </w:lvl>
+    <w:lvl w:ilvl="8" w:tplc="04090005" w:tentative="1">
+      <w:start w:val="1"/>
+      <w:numFmt w:val="bullet"/>
+      <w:lvlText w:val=""/>
+      <w:lvlJc w:val="left"/>
+      <w:pPr>
+        <w:ind w:left="6480" w:hanging="360"/>
+      </w:pPr>
+      <w:rPr>
+        <w:rFonts w:ascii="Wingdings" w:hAnsi="Wingdings" w:hint="default"/>
+      </w:rPr>
+    </w:lvl>
+  </w:abstractNum>
+  <w:abstractNum w:abstractNumId="1" w15:restartNumberingAfterBreak="0">
     <w:nsid w:val="3EDC5011"/>
     <w:multiLevelType w:val="hybridMultilevel"/>
     <w:tmpl w:val="2BB08212"/>
@@ -915,7 +1312,7 @@
       </w:pPr>
     </w:lvl>
   </w:abstractNum>
-  <w:abstractNum w:abstractNumId="1" w15:restartNumberingAfterBreak="0">
+  <w:abstractNum w:abstractNumId="2" w15:restartNumberingAfterBreak="0">
     <w:nsid w:val="505927D8"/>
     <w:multiLevelType w:val="hybridMultilevel"/>
     <w:tmpl w:val="A36A8D5A"/>
@@ -1028,7 +1425,7 @@
       </w:rPr>
     </w:lvl>
   </w:abstractNum>
-  <w:abstractNum w:abstractNumId="2" w15:restartNumberingAfterBreak="0">
+  <w:abstractNum w:abstractNumId="3" w15:restartNumberingAfterBreak="0">
     <w:nsid w:val="520D0EFE"/>
     <w:multiLevelType w:val="hybridMultilevel"/>
     <w:tmpl w:val="D674D74A"/>
@@ -1145,14 +1542,114 @@
       </w:rPr>
     </w:lvl>
   </w:abstractNum>
+  <w:abstractNum w:abstractNumId="4" w15:restartNumberingAfterBreak="0">
+    <w:nsid w:val="7EB65EEF"/>
+    <w:multiLevelType w:val="hybridMultilevel"/>
+    <w:tmpl w:val="53B828BA"/>
+    <w:lvl w:ilvl="0" w:tplc="595C7C66">
+      <w:start w:val="1"/>
+      <w:numFmt w:val="decimal"/>
+      <w:suff w:val="space"/>
+      <w:lvlText w:val="%1."/>
+      <w:lvlJc w:val="left"/>
+      <w:pPr>
+        <w:ind w:left="360" w:firstLine="0"/>
+      </w:pPr>
+      <w:rPr>
+        <w:rFonts w:hint="default"/>
+      </w:rPr>
+    </w:lvl>
+    <w:lvl w:ilvl="1" w:tplc="90AC8B9C">
+      <w:start w:val="1"/>
+      <w:numFmt w:val="lowerLetter"/>
+      <w:suff w:val="space"/>
+      <w:lvlText w:val="%2."/>
+      <w:lvlJc w:val="left"/>
+      <w:pPr>
+        <w:ind w:left="720" w:firstLine="0"/>
+      </w:pPr>
+      <w:rPr>
+        <w:rFonts w:hint="default"/>
+      </w:rPr>
+    </w:lvl>
+    <w:lvl w:ilvl="2" w:tplc="0409001B" w:tentative="1">
+      <w:start w:val="1"/>
+      <w:numFmt w:val="lowerRoman"/>
+      <w:lvlText w:val="%3."/>
+      <w:lvlJc w:val="right"/>
+      <w:pPr>
+        <w:ind w:left="2160" w:hanging="180"/>
+      </w:pPr>
+    </w:lvl>
+    <w:lvl w:ilvl="3" w:tplc="0409000F" w:tentative="1">
+      <w:start w:val="1"/>
+      <w:numFmt w:val="decimal"/>
+      <w:lvlText w:val="%4."/>
+      <w:lvlJc w:val="left"/>
+      <w:pPr>
+        <w:ind w:left="2880" w:hanging="360"/>
+      </w:pPr>
+    </w:lvl>
+    <w:lvl w:ilvl="4" w:tplc="04090019" w:tentative="1">
+      <w:start w:val="1"/>
+      <w:numFmt w:val="lowerLetter"/>
+      <w:lvlText w:val="%5."/>
+      <w:lvlJc w:val="left"/>
+      <w:pPr>
+        <w:ind w:left="3600" w:hanging="360"/>
+      </w:pPr>
+    </w:lvl>
+    <w:lvl w:ilvl="5" w:tplc="0409001B" w:tentative="1">
+      <w:start w:val="1"/>
+      <w:numFmt w:val="lowerRoman"/>
+      <w:lvlText w:val="%6."/>
+      <w:lvlJc w:val="right"/>
+      <w:pPr>
+        <w:ind w:left="4320" w:hanging="180"/>
+      </w:pPr>
+    </w:lvl>
+    <w:lvl w:ilvl="6" w:tplc="0409000F" w:tentative="1">
+      <w:start w:val="1"/>
+      <w:numFmt w:val="decimal"/>
+      <w:lvlText w:val="%7."/>
+      <w:lvlJc w:val="left"/>
+      <w:pPr>
+        <w:ind w:left="5040" w:hanging="360"/>
+      </w:pPr>
+    </w:lvl>
+    <w:lvl w:ilvl="7" w:tplc="04090019" w:tentative="1">
+      <w:start w:val="1"/>
+      <w:numFmt w:val="lowerLetter"/>
+      <w:lvlText w:val="%8."/>
+      <w:lvlJc w:val="left"/>
+      <w:pPr>
+        <w:ind w:left="5760" w:hanging="360"/>
+      </w:pPr>
+    </w:lvl>
+    <w:lvl w:ilvl="8" w:tplc="0409001B" w:tentative="1">
+      <w:start w:val="1"/>
+      <w:numFmt w:val="lowerRoman"/>
+      <w:lvlText w:val="%9."/>
+      <w:lvlJc w:val="right"/>
+      <w:pPr>
+        <w:ind w:left="6480" w:hanging="180"/>
+      </w:pPr>
+    </w:lvl>
+  </w:abstractNum>
   <w:num w:numId="1">
+    <w:abstractNumId w:val="3"/>
+  </w:num>
+  <w:num w:numId="2">
+    <w:abstractNumId w:val="1"/>
+  </w:num>
+  <w:num w:numId="3">
     <w:abstractNumId w:val="2"/>
   </w:num>
-  <w:num w:numId="2">
+  <w:num w:numId="4">
+    <w:abstractNumId w:val="4"/>
+  </w:num>
+  <w:num w:numId="5">
     <w:abstractNumId w:val="0"/>
-  </w:num>
-  <w:num w:numId="3">
-    <w:abstractNumId w:val="1"/>
   </w:num>
 </w:numbering>
 </file>

</xml_diff>